<commit_message>
added skills table to lab04
</commit_message>
<xml_diff>
--- a/ist263_lab03.docx
+++ b/ist263_lab03.docx
@@ -26,6 +26,19 @@
           <w:rFonts w:ascii="Times New Roman" w:hAnsi="Times New Roman" w:cs="Times New Roman"/>
         </w:rPr>
         <w:t>Lab03</w:t>
+      </w:r>
+    </w:p>
+    <w:p>
+      <w:pPr>
+        <w:rPr>
+          <w:rFonts w:ascii="Times New Roman" w:hAnsi="Times New Roman" w:cs="Times New Roman"/>
+        </w:rPr>
+      </w:pPr>
+      <w:r>
+        <w:rPr>
+          <w:rFonts w:ascii="Times New Roman" w:hAnsi="Times New Roman" w:cs="Times New Roman"/>
+        </w:rPr>
+        <w:t>Tory Cook</w:t>
       </w:r>
     </w:p>
     <w:p>
@@ -147,6 +160,215 @@
       <w:pPr>
         <w:rPr>
           <w:rFonts w:ascii="Times New Roman" w:hAnsi="Times New Roman" w:cs="Times New Roman"/>
+          <w:b/>
+          <w:bCs/>
+          <w:u w:val="single"/>
+        </w:rPr>
+      </w:pPr>
+      <w:r>
+        <w:rPr>
+          <w:rFonts w:ascii="Times New Roman" w:hAnsi="Times New Roman" w:cs="Times New Roman"/>
+          <w:b/>
+          <w:bCs/>
+          <w:u w:val="single"/>
+        </w:rPr>
+        <w:t>Part 2 – URL</w:t>
+      </w:r>
+    </w:p>
+    <w:p>
+      <w:pPr>
+        <w:rPr>
+          <w:rFonts w:ascii="Times New Roman" w:hAnsi="Times New Roman" w:cs="Times New Roman"/>
+        </w:rPr>
+      </w:pPr>
+      <w:hyperlink r:id="rId7" w:history="1">
+        <w:r>
+          <w:rPr>
+            <w:rStyle w:val="Hyperlink"/>
+            <w:rFonts w:ascii="Times New Roman" w:hAnsi="Times New Roman" w:cs="Times New Roman"/>
+          </w:rPr>
+          <w:t>https://tcook08.gi</w:t>
+        </w:r>
+        <w:r>
+          <w:rPr>
+            <w:rStyle w:val="Hyperlink"/>
+            <w:rFonts w:ascii="Times New Roman" w:hAnsi="Times New Roman" w:cs="Times New Roman"/>
+          </w:rPr>
+          <w:t>t</w:t>
+        </w:r>
+        <w:r>
+          <w:rPr>
+            <w:rStyle w:val="Hyperlink"/>
+            <w:rFonts w:ascii="Times New Roman" w:hAnsi="Times New Roman" w:cs="Times New Roman"/>
+          </w:rPr>
+          <w:t>hub.io/ist263/lab03/contact.html</w:t>
+        </w:r>
+      </w:hyperlink>
+    </w:p>
+    <w:p>
+      <w:pPr>
+        <w:rPr>
+          <w:rFonts w:ascii="Times New Roman" w:hAnsi="Times New Roman" w:cs="Times New Roman"/>
+          <w:b/>
+          <w:bCs/>
+          <w:u w:val="single"/>
+        </w:rPr>
+      </w:pPr>
+    </w:p>
+    <w:p>
+      <w:pPr>
+        <w:rPr>
+          <w:rFonts w:ascii="Times New Roman" w:hAnsi="Times New Roman" w:cs="Times New Roman"/>
+          <w:b/>
+          <w:bCs/>
+          <w:u w:val="single"/>
+        </w:rPr>
+      </w:pPr>
+      <w:r>
+        <w:rPr>
+          <w:rFonts w:ascii="Times New Roman" w:hAnsi="Times New Roman" w:cs="Times New Roman"/>
+          <w:b/>
+          <w:bCs/>
+          <w:u w:val="single"/>
+        </w:rPr>
+        <w:t>Part 3 – Validation Link</w:t>
+      </w:r>
+    </w:p>
+    <w:p>
+      <w:pPr>
+        <w:rPr>
+          <w:rFonts w:ascii="Times New Roman" w:hAnsi="Times New Roman" w:cs="Times New Roman"/>
+        </w:rPr>
+      </w:pPr>
+      <w:hyperlink r:id="rId8" w:history="1">
+        <w:r>
+          <w:rPr>
+            <w:rStyle w:val="Hyperlink"/>
+            <w:rFonts w:ascii="Times New Roman" w:hAnsi="Times New Roman" w:cs="Times New Roman"/>
+          </w:rPr>
+          <w:t>https://validator.w3.org/nu/?doc=https%</w:t>
+        </w:r>
+        <w:r>
+          <w:rPr>
+            <w:rStyle w:val="Hyperlink"/>
+            <w:rFonts w:ascii="Times New Roman" w:hAnsi="Times New Roman" w:cs="Times New Roman"/>
+          </w:rPr>
+          <w:t>3</w:t>
+        </w:r>
+        <w:r>
+          <w:rPr>
+            <w:rStyle w:val="Hyperlink"/>
+            <w:rFonts w:ascii="Times New Roman" w:hAnsi="Times New Roman" w:cs="Times New Roman"/>
+          </w:rPr>
+          <w:t>A%2F%2Ftcook08.github.io%2Fist263%2Flab03%2Fcontact.html</w:t>
+        </w:r>
+      </w:hyperlink>
+    </w:p>
+    <w:p>
+      <w:pPr>
+        <w:rPr>
+          <w:rFonts w:ascii="Times New Roman" w:hAnsi="Times New Roman" w:cs="Times New Roman"/>
+        </w:rPr>
+      </w:pPr>
+    </w:p>
+    <w:p>
+      <w:pPr>
+        <w:rPr>
+          <w:rFonts w:ascii="Times New Roman" w:hAnsi="Times New Roman" w:cs="Times New Roman"/>
+        </w:rPr>
+      </w:pPr>
+      <w:r>
+        <w:rPr>
+          <w:rFonts w:ascii="Times New Roman" w:hAnsi="Times New Roman" w:cs="Times New Roman"/>
+        </w:rPr>
+        <w:t>Part 4- Questions</w:t>
+      </w:r>
+    </w:p>
+    <w:p>
+      <w:pPr>
+        <w:pStyle w:val="ListParagraph"/>
+        <w:numPr>
+          <w:ilvl w:val="0"/>
+          <w:numId w:val="3"/>
+        </w:numPr>
+        <w:rPr>
+          <w:rFonts w:ascii="Times New Roman" w:hAnsi="Times New Roman" w:cs="Times New Roman"/>
+        </w:rPr>
+      </w:pPr>
+      <w:r>
+        <w:rPr>
+          <w:rFonts w:ascii="Times New Roman" w:hAnsi="Times New Roman" w:cs="Times New Roman"/>
+        </w:rPr>
+        <w:t>When do I use an absolute path and relative paths? I tried /ist263/images and it did not work but ../images… worked.</w:t>
+      </w:r>
+    </w:p>
+    <w:p>
+      <w:pPr>
+        <w:pStyle w:val="ListParagraph"/>
+        <w:numPr>
+          <w:ilvl w:val="0"/>
+          <w:numId w:val="3"/>
+        </w:numPr>
+        <w:rPr>
+          <w:rFonts w:ascii="Times New Roman" w:hAnsi="Times New Roman" w:cs="Times New Roman"/>
+        </w:rPr>
+      </w:pPr>
+      <w:r>
+        <w:rPr>
+          <w:rFonts w:ascii="Times New Roman" w:hAnsi="Times New Roman" w:cs="Times New Roman"/>
+        </w:rPr>
+        <w:t>The hardest part of the lab was embedding the map. I originally tried to do my dorm address, and I kept getting a “404 page not found error.” I then just used 343 Hinds Hall and directly pasted the html in the code without fixing the format and it worked.</w:t>
+      </w:r>
+    </w:p>
+    <w:p>
+      <w:pPr>
+        <w:pStyle w:val="ListParagraph"/>
+        <w:numPr>
+          <w:ilvl w:val="0"/>
+          <w:numId w:val="3"/>
+        </w:numPr>
+        <w:rPr>
+          <w:rFonts w:ascii="Times New Roman" w:hAnsi="Times New Roman" w:cs="Times New Roman"/>
+        </w:rPr>
+      </w:pPr>
+      <w:r>
+        <w:rPr>
+          <w:rFonts w:ascii="Times New Roman" w:hAnsi="Times New Roman" w:cs="Times New Roman"/>
+        </w:rPr>
+        <w:t>3</w:t>
+      </w:r>
+      <w:r>
+        <w:rPr>
+          <w:rFonts w:ascii="Times New Roman" w:hAnsi="Times New Roman" w:cs="Times New Roman"/>
+        </w:rPr>
+        <w:t xml:space="preserve">-- </w:t>
+      </w:r>
+      <w:r>
+        <w:rPr>
+          <w:rFonts w:ascii="Times New Roman" w:hAnsi="Times New Roman" w:cs="Times New Roman"/>
+        </w:rPr>
+        <w:t xml:space="preserve">Sometimes my formatting and file paths are wrong, so I need someone to double check my work. </w:t>
+      </w:r>
+    </w:p>
+    <w:p>
+      <w:pPr>
+        <w:pStyle w:val="ListParagraph"/>
+        <w:rPr>
+          <w:rFonts w:ascii="Times New Roman" w:hAnsi="Times New Roman" w:cs="Times New Roman"/>
+        </w:rPr>
+      </w:pPr>
+    </w:p>
+    <w:p>
+      <w:pPr>
+        <w:rPr>
+          <w:rFonts w:ascii="Times New Roman" w:hAnsi="Times New Roman" w:cs="Times New Roman"/>
+        </w:rPr>
+      </w:pPr>
+    </w:p>
+    <w:p>
+      <w:pPr>
+        <w:rPr>
+          <w:rFonts w:ascii="Times New Roman" w:hAnsi="Times New Roman" w:cs="Times New Roman"/>
         </w:rPr>
       </w:pPr>
     </w:p>
@@ -165,7 +387,7 @@
       </w:pPr>
     </w:p>
     <w:sectPr>
-      <w:headerReference w:type="default" r:id="rId7"/>
+      <w:headerReference w:type="default" r:id="rId9"/>
       <w:pgSz w:w="12240" w:h="15840"/>
       <w:pgMar w:top="1440" w:right="1440" w:bottom="1440" w:left="1440" w:header="720" w:footer="720" w:gutter="0"/>
       <w:cols w:space="720"/>
@@ -331,8 +553,192 @@
       </w:pPr>
     </w:lvl>
   </w:abstractNum>
+  <w:abstractNum w:abstractNumId="1" w15:restartNumberingAfterBreak="0">
+    <w:nsid w:val="4AE20288"/>
+    <w:multiLevelType w:val="hybridMultilevel"/>
+    <w:tmpl w:val="531E10A2"/>
+    <w:lvl w:ilvl="0" w:tplc="0409000F">
+      <w:start w:val="1"/>
+      <w:numFmt w:val="decimal"/>
+      <w:lvlText w:val="%1."/>
+      <w:lvlJc w:val="left"/>
+      <w:pPr>
+        <w:ind w:left="720" w:hanging="360"/>
+      </w:pPr>
+      <w:rPr>
+        <w:rFonts w:hint="default"/>
+      </w:rPr>
+    </w:lvl>
+    <w:lvl w:ilvl="1" w:tplc="04090019" w:tentative="1">
+      <w:start w:val="1"/>
+      <w:numFmt w:val="lowerLetter"/>
+      <w:lvlText w:val="%2."/>
+      <w:lvlJc w:val="left"/>
+      <w:pPr>
+        <w:ind w:left="1440" w:hanging="360"/>
+      </w:pPr>
+    </w:lvl>
+    <w:lvl w:ilvl="2" w:tplc="0409001B" w:tentative="1">
+      <w:start w:val="1"/>
+      <w:numFmt w:val="lowerRoman"/>
+      <w:lvlText w:val="%3."/>
+      <w:lvlJc w:val="right"/>
+      <w:pPr>
+        <w:ind w:left="2160" w:hanging="180"/>
+      </w:pPr>
+    </w:lvl>
+    <w:lvl w:ilvl="3" w:tplc="0409000F" w:tentative="1">
+      <w:start w:val="1"/>
+      <w:numFmt w:val="decimal"/>
+      <w:lvlText w:val="%4."/>
+      <w:lvlJc w:val="left"/>
+      <w:pPr>
+        <w:ind w:left="2880" w:hanging="360"/>
+      </w:pPr>
+    </w:lvl>
+    <w:lvl w:ilvl="4" w:tplc="04090019" w:tentative="1">
+      <w:start w:val="1"/>
+      <w:numFmt w:val="lowerLetter"/>
+      <w:lvlText w:val="%5."/>
+      <w:lvlJc w:val="left"/>
+      <w:pPr>
+        <w:ind w:left="3600" w:hanging="360"/>
+      </w:pPr>
+    </w:lvl>
+    <w:lvl w:ilvl="5" w:tplc="0409001B" w:tentative="1">
+      <w:start w:val="1"/>
+      <w:numFmt w:val="lowerRoman"/>
+      <w:lvlText w:val="%6."/>
+      <w:lvlJc w:val="right"/>
+      <w:pPr>
+        <w:ind w:left="4320" w:hanging="180"/>
+      </w:pPr>
+    </w:lvl>
+    <w:lvl w:ilvl="6" w:tplc="0409000F" w:tentative="1">
+      <w:start w:val="1"/>
+      <w:numFmt w:val="decimal"/>
+      <w:lvlText w:val="%7."/>
+      <w:lvlJc w:val="left"/>
+      <w:pPr>
+        <w:ind w:left="5040" w:hanging="360"/>
+      </w:pPr>
+    </w:lvl>
+    <w:lvl w:ilvl="7" w:tplc="04090019" w:tentative="1">
+      <w:start w:val="1"/>
+      <w:numFmt w:val="lowerLetter"/>
+      <w:lvlText w:val="%8."/>
+      <w:lvlJc w:val="left"/>
+      <w:pPr>
+        <w:ind w:left="5760" w:hanging="360"/>
+      </w:pPr>
+    </w:lvl>
+    <w:lvl w:ilvl="8" w:tplc="0409001B" w:tentative="1">
+      <w:start w:val="1"/>
+      <w:numFmt w:val="lowerRoman"/>
+      <w:lvlText w:val="%9."/>
+      <w:lvlJc w:val="right"/>
+      <w:pPr>
+        <w:ind w:left="6480" w:hanging="180"/>
+      </w:pPr>
+    </w:lvl>
+  </w:abstractNum>
+  <w:abstractNum w:abstractNumId="2" w15:restartNumberingAfterBreak="0">
+    <w:nsid w:val="6731084D"/>
+    <w:multiLevelType w:val="hybridMultilevel"/>
+    <w:tmpl w:val="A056A3C8"/>
+    <w:lvl w:ilvl="0" w:tplc="0409000F">
+      <w:start w:val="1"/>
+      <w:numFmt w:val="decimal"/>
+      <w:lvlText w:val="%1."/>
+      <w:lvlJc w:val="left"/>
+      <w:pPr>
+        <w:ind w:left="720" w:hanging="360"/>
+      </w:pPr>
+      <w:rPr>
+        <w:rFonts w:hint="default"/>
+      </w:rPr>
+    </w:lvl>
+    <w:lvl w:ilvl="1" w:tplc="04090019" w:tentative="1">
+      <w:start w:val="1"/>
+      <w:numFmt w:val="lowerLetter"/>
+      <w:lvlText w:val="%2."/>
+      <w:lvlJc w:val="left"/>
+      <w:pPr>
+        <w:ind w:left="1440" w:hanging="360"/>
+      </w:pPr>
+    </w:lvl>
+    <w:lvl w:ilvl="2" w:tplc="0409001B" w:tentative="1">
+      <w:start w:val="1"/>
+      <w:numFmt w:val="lowerRoman"/>
+      <w:lvlText w:val="%3."/>
+      <w:lvlJc w:val="right"/>
+      <w:pPr>
+        <w:ind w:left="2160" w:hanging="180"/>
+      </w:pPr>
+    </w:lvl>
+    <w:lvl w:ilvl="3" w:tplc="0409000F" w:tentative="1">
+      <w:start w:val="1"/>
+      <w:numFmt w:val="decimal"/>
+      <w:lvlText w:val="%4."/>
+      <w:lvlJc w:val="left"/>
+      <w:pPr>
+        <w:ind w:left="2880" w:hanging="360"/>
+      </w:pPr>
+    </w:lvl>
+    <w:lvl w:ilvl="4" w:tplc="04090019" w:tentative="1">
+      <w:start w:val="1"/>
+      <w:numFmt w:val="lowerLetter"/>
+      <w:lvlText w:val="%5."/>
+      <w:lvlJc w:val="left"/>
+      <w:pPr>
+        <w:ind w:left="3600" w:hanging="360"/>
+      </w:pPr>
+    </w:lvl>
+    <w:lvl w:ilvl="5" w:tplc="0409001B" w:tentative="1">
+      <w:start w:val="1"/>
+      <w:numFmt w:val="lowerRoman"/>
+      <w:lvlText w:val="%6."/>
+      <w:lvlJc w:val="right"/>
+      <w:pPr>
+        <w:ind w:left="4320" w:hanging="180"/>
+      </w:pPr>
+    </w:lvl>
+    <w:lvl w:ilvl="6" w:tplc="0409000F" w:tentative="1">
+      <w:start w:val="1"/>
+      <w:numFmt w:val="decimal"/>
+      <w:lvlText w:val="%7."/>
+      <w:lvlJc w:val="left"/>
+      <w:pPr>
+        <w:ind w:left="5040" w:hanging="360"/>
+      </w:pPr>
+    </w:lvl>
+    <w:lvl w:ilvl="7" w:tplc="04090019" w:tentative="1">
+      <w:start w:val="1"/>
+      <w:numFmt w:val="lowerLetter"/>
+      <w:lvlText w:val="%8."/>
+      <w:lvlJc w:val="left"/>
+      <w:pPr>
+        <w:ind w:left="5760" w:hanging="360"/>
+      </w:pPr>
+    </w:lvl>
+    <w:lvl w:ilvl="8" w:tplc="0409001B" w:tentative="1">
+      <w:start w:val="1"/>
+      <w:numFmt w:val="lowerRoman"/>
+      <w:lvlText w:val="%9."/>
+      <w:lvlJc w:val="right"/>
+      <w:pPr>
+        <w:ind w:left="6480" w:hanging="180"/>
+      </w:pPr>
+    </w:lvl>
+  </w:abstractNum>
   <w:num w:numId="1" w16cid:durableId="93551371">
     <w:abstractNumId w:val="0"/>
+  </w:num>
+  <w:num w:numId="2" w16cid:durableId="458036940">
+    <w:abstractNumId w:val="2"/>
+  </w:num>
+  <w:num w:numId="3" w16cid:durableId="269556114">
+    <w:abstractNumId w:val="1"/>
   </w:num>
 </w:numbering>
 </file>
@@ -1299,6 +1705,41 @@
     <w:uiPriority w:val="99"/>
     <w:rsid w:val="00145565"/>
   </w:style>
+  <w:style w:type="character" w:styleId="Hyperlink">
+    <w:name w:val="Hyperlink"/>
+    <w:basedOn w:val="DefaultParagraphFont"/>
+    <w:uiPriority w:val="99"/>
+    <w:unhideWhenUsed/>
+    <w:rsid w:val="00FA6B00"/>
+    <w:rPr>
+      <w:color w:val="467886" w:themeColor="hyperlink"/>
+      <w:u w:val="single"/>
+    </w:rPr>
+  </w:style>
+  <w:style w:type="character" w:styleId="UnresolvedMention">
+    <w:name w:val="Unresolved Mention"/>
+    <w:basedOn w:val="DefaultParagraphFont"/>
+    <w:uiPriority w:val="99"/>
+    <w:semiHidden/>
+    <w:unhideWhenUsed/>
+    <w:rsid w:val="00FA6B00"/>
+    <w:rPr>
+      <w:color w:val="605E5C"/>
+      <w:shd w:val="clear" w:color="auto" w:fill="E1DFDD"/>
+    </w:rPr>
+  </w:style>
+  <w:style w:type="character" w:styleId="FollowedHyperlink">
+    <w:name w:val="FollowedHyperlink"/>
+    <w:basedOn w:val="DefaultParagraphFont"/>
+    <w:uiPriority w:val="99"/>
+    <w:semiHidden/>
+    <w:unhideWhenUsed/>
+    <w:rsid w:val="00FA6B00"/>
+    <w:rPr>
+      <w:color w:val="96607D" w:themeColor="followedHyperlink"/>
+      <w:u w:val="single"/>
+    </w:rPr>
+  </w:style>
 </w:styles>
 </file>
 

</xml_diff>